<commit_message>
Catagorized files into folders.
</commit_message>
<xml_diff>
--- a/k8s_environment_setup_summary.docx
+++ b/k8s_environment_setup_summary.docx
@@ -14,565 +14,182 @@
           <w:b/>
           <w:bCs/>
         </w:rPr>
-        <w:t xml:space="preserve">k8s </w:t>
-      </w:r>
-      <w:r>
+        <w:t>Total Suggested VM Count: 10-11 VMs</w:t>
+      </w:r>
+    </w:p>
+    <w:p>
+      <w:pPr>
         <w:rPr>
           <w:b/>
           <w:bCs/>
         </w:rPr>
-        <w:t>Environment Setup Summary</w:t>
-      </w:r>
-    </w:p>
-    <w:p>
-      <w:pPr>
+      </w:pPr>
+      <w:r>
         <w:rPr>
           <w:b/>
           <w:bCs/>
         </w:rPr>
+        <w:t>Breakdown</w:t>
+      </w:r>
+    </w:p>
+    <w:p>
+      <w:pPr>
+        <w:numPr>
+          <w:ilvl w:val="0"/>
+          <w:numId w:val="3"/>
+        </w:numPr>
       </w:pPr>
       <w:r>
         <w:rPr>
           <w:b/>
           <w:bCs/>
         </w:rPr>
-        <w:t>Total VMs: 9-10</w:t>
-      </w:r>
-    </w:p>
-    <w:tbl>
-      <w:tblPr>
-        <w:tblW w:w="0" w:type="auto"/>
-        <w:tblCellSpacing w:w="15" w:type="dxa"/>
-        <w:tblBorders>
-          <w:top w:val="single" w:sz="4" w:space="0" w:color="auto"/>
-          <w:left w:val="single" w:sz="4" w:space="0" w:color="auto"/>
-          <w:bottom w:val="single" w:sz="4" w:space="0" w:color="auto"/>
-          <w:right w:val="single" w:sz="4" w:space="0" w:color="auto"/>
-          <w:insideH w:val="single" w:sz="4" w:space="0" w:color="auto"/>
-          <w:insideV w:val="single" w:sz="4" w:space="0" w:color="auto"/>
-        </w:tblBorders>
-        <w:tblLayout w:type="fixed"/>
-        <w:tblCellMar>
-          <w:top w:w="15" w:type="dxa"/>
-          <w:left w:w="15" w:type="dxa"/>
-          <w:bottom w:w="15" w:type="dxa"/>
-          <w:right w:w="15" w:type="dxa"/>
-        </w:tblCellMar>
-        <w:tblLook w:val="04A0" w:firstRow="1" w:lastRow="0" w:firstColumn="1" w:lastColumn="0" w:noHBand="0" w:noVBand="1"/>
-      </w:tblPr>
-      <w:tblGrid>
-        <w:gridCol w:w="1870"/>
-        <w:gridCol w:w="1870"/>
-        <w:gridCol w:w="1870"/>
-        <w:gridCol w:w="1870"/>
-        <w:gridCol w:w="1870"/>
-      </w:tblGrid>
-      <w:tr>
-        <w:trPr>
-          <w:tblHeader/>
-          <w:tblCellSpacing w:w="15" w:type="dxa"/>
-        </w:trPr>
-        <w:tc>
-          <w:tcPr>
-            <w:tcW w:w="1825" w:type="dxa"/>
-            <w:vAlign w:val="center"/>
-            <w:hideMark/>
-          </w:tcPr>
-          <w:p>
-            <w:pPr>
-              <w:rPr>
-                <w:b/>
-                <w:bCs/>
-              </w:rPr>
-            </w:pPr>
-            <w:r>
-              <w:rPr>
-                <w:b/>
-                <w:bCs/>
-              </w:rPr>
-              <w:t>VM Type</w:t>
-            </w:r>
-          </w:p>
-        </w:tc>
-        <w:tc>
-          <w:tcPr>
-            <w:tcW w:w="1840" w:type="dxa"/>
-            <w:vAlign w:val="center"/>
-            <w:hideMark/>
-          </w:tcPr>
-          <w:p>
-            <w:pPr>
-              <w:rPr>
-                <w:b/>
-                <w:bCs/>
-              </w:rPr>
-            </w:pPr>
-            <w:r>
-              <w:rPr>
-                <w:b/>
-                <w:bCs/>
-              </w:rPr>
-              <w:t>Number of VMs</w:t>
-            </w:r>
-          </w:p>
-        </w:tc>
-        <w:tc>
-          <w:tcPr>
-            <w:tcW w:w="1840" w:type="dxa"/>
-            <w:vAlign w:val="center"/>
-            <w:hideMark/>
-          </w:tcPr>
-          <w:p>
-            <w:pPr>
-              <w:rPr>
-                <w:b/>
-                <w:bCs/>
-              </w:rPr>
-            </w:pPr>
-            <w:r>
-              <w:rPr>
-                <w:b/>
-                <w:bCs/>
-              </w:rPr>
-              <w:t>Shell Script</w:t>
-            </w:r>
-          </w:p>
-        </w:tc>
-        <w:tc>
-          <w:tcPr>
-            <w:tcW w:w="1840" w:type="dxa"/>
-            <w:vAlign w:val="center"/>
-            <w:hideMark/>
-          </w:tcPr>
-          <w:p>
-            <w:pPr>
-              <w:rPr>
-                <w:b/>
-                <w:bCs/>
-              </w:rPr>
-            </w:pPr>
-            <w:r>
-              <w:rPr>
-                <w:b/>
-                <w:bCs/>
-              </w:rPr>
-              <w:t>Purpose</w:t>
-            </w:r>
-          </w:p>
-        </w:tc>
-        <w:tc>
-          <w:tcPr>
-            <w:tcW w:w="1825" w:type="dxa"/>
-            <w:vAlign w:val="center"/>
-            <w:hideMark/>
-          </w:tcPr>
-          <w:p>
-            <w:pPr>
-              <w:rPr>
-                <w:b/>
-                <w:bCs/>
-              </w:rPr>
-            </w:pPr>
-            <w:r>
-              <w:rPr>
-                <w:b/>
-                <w:bCs/>
-              </w:rPr>
-              <w:t>Resource Requirements</w:t>
-            </w:r>
-          </w:p>
-        </w:tc>
-      </w:tr>
-      <w:tr>
-        <w:trPr>
-          <w:tblCellSpacing w:w="15" w:type="dxa"/>
-        </w:trPr>
-        <w:tc>
-          <w:tcPr>
-            <w:tcW w:w="1825" w:type="dxa"/>
-            <w:vAlign w:val="center"/>
-            <w:hideMark/>
-          </w:tcPr>
-          <w:p>
-            <w:r>
-              <w:rPr>
-                <w:b/>
-                <w:bCs/>
-              </w:rPr>
-              <w:t>Control-Plane Node</w:t>
-            </w:r>
-          </w:p>
-        </w:tc>
-        <w:tc>
-          <w:tcPr>
-            <w:tcW w:w="1840" w:type="dxa"/>
-            <w:vAlign w:val="center"/>
-            <w:hideMark/>
-          </w:tcPr>
-          <w:p>
-            <w:r>
-              <w:t>3</w:t>
-            </w:r>
-          </w:p>
-        </w:tc>
-        <w:tc>
-          <w:tcPr>
-            <w:tcW w:w="1840" w:type="dxa"/>
-            <w:vAlign w:val="center"/>
-            <w:hideMark/>
-          </w:tcPr>
-          <w:p>
-            <w:r>
-              <w:t>ubuntu_24_init_k8s_control_plane.sh</w:t>
-            </w:r>
-          </w:p>
-        </w:tc>
-        <w:tc>
-          <w:tcPr>
-            <w:tcW w:w="1840" w:type="dxa"/>
-            <w:vAlign w:val="center"/>
-            <w:hideMark/>
-          </w:tcPr>
-          <w:p>
-            <w:r>
-              <w:t>Manages Kubernetes control-plane components like etcd, API server, controller manager, and scheduler for high availability (HA).</w:t>
-            </w:r>
-          </w:p>
-        </w:tc>
-        <w:tc>
-          <w:tcPr>
-            <w:tcW w:w="1825" w:type="dxa"/>
-            <w:vAlign w:val="center"/>
-            <w:hideMark/>
-          </w:tcPr>
-          <w:p>
-            <w:r>
-              <w:t>4 vCPUs, 8 GB RAM, 50 GB SSD per VM</w:t>
-            </w:r>
-          </w:p>
-        </w:tc>
-      </w:tr>
-      <w:tr>
-        <w:trPr>
-          <w:tblCellSpacing w:w="15" w:type="dxa"/>
-        </w:trPr>
-        <w:tc>
-          <w:tcPr>
-            <w:tcW w:w="1825" w:type="dxa"/>
-            <w:vAlign w:val="center"/>
-            <w:hideMark/>
-          </w:tcPr>
-          <w:p>
-            <w:r>
-              <w:rPr>
-                <w:b/>
-                <w:bCs/>
-              </w:rPr>
-              <w:t>Worker Node</w:t>
-            </w:r>
-          </w:p>
-        </w:tc>
-        <w:tc>
-          <w:tcPr>
-            <w:tcW w:w="1840" w:type="dxa"/>
-            <w:vAlign w:val="center"/>
-            <w:hideMark/>
-          </w:tcPr>
-          <w:p>
-            <w:r>
-              <w:t>3 (scalable)</w:t>
-            </w:r>
-          </w:p>
-        </w:tc>
-        <w:tc>
-          <w:tcPr>
-            <w:tcW w:w="1840" w:type="dxa"/>
-            <w:vAlign w:val="center"/>
-            <w:hideMark/>
-          </w:tcPr>
-          <w:p>
-            <w:r>
-              <w:t>ubuntu_24_init_k8s_worker.sh</w:t>
-            </w:r>
-          </w:p>
-        </w:tc>
-        <w:tc>
-          <w:tcPr>
-            <w:tcW w:w="1840" w:type="dxa"/>
-            <w:vAlign w:val="center"/>
-            <w:hideMark/>
-          </w:tcPr>
-          <w:p>
-            <w:r>
-              <w:t>Hosts application workloads (pods) and scales based on workload demands.</w:t>
-            </w:r>
-          </w:p>
-        </w:tc>
-        <w:tc>
-          <w:tcPr>
-            <w:tcW w:w="1825" w:type="dxa"/>
-            <w:vAlign w:val="center"/>
-            <w:hideMark/>
-          </w:tcPr>
-          <w:p>
-            <w:r>
-              <w:t>4 vCPUs, 8 GB RAM, 100 GB SSD per VM</w:t>
-            </w:r>
-          </w:p>
-        </w:tc>
-      </w:tr>
-      <w:tr>
-        <w:trPr>
-          <w:tblCellSpacing w:w="15" w:type="dxa"/>
-        </w:trPr>
-        <w:tc>
-          <w:tcPr>
-            <w:tcW w:w="1825" w:type="dxa"/>
-            <w:vAlign w:val="center"/>
-            <w:hideMark/>
-          </w:tcPr>
-          <w:p>
-            <w:r>
-              <w:rPr>
-                <w:b/>
-                <w:bCs/>
-              </w:rPr>
-              <w:t>GitLab CE Node</w:t>
-            </w:r>
-          </w:p>
-        </w:tc>
-        <w:tc>
-          <w:tcPr>
-            <w:tcW w:w="1840" w:type="dxa"/>
-            <w:vAlign w:val="center"/>
-            <w:hideMark/>
-          </w:tcPr>
-          <w:p>
-            <w:r>
-              <w:t>1</w:t>
-            </w:r>
-          </w:p>
-        </w:tc>
-        <w:tc>
-          <w:tcPr>
-            <w:tcW w:w="1840" w:type="dxa"/>
-            <w:vAlign w:val="center"/>
-            <w:hideMark/>
-          </w:tcPr>
-          <w:p>
-            <w:r>
-              <w:rPr>
-                <w:highlight w:val="yellow"/>
-              </w:rPr>
-              <w:t>uinit-v18-gitlab-ce.sh</w:t>
-            </w:r>
-          </w:p>
-        </w:tc>
-        <w:tc>
-          <w:tcPr>
-            <w:tcW w:w="1840" w:type="dxa"/>
-            <w:vAlign w:val="center"/>
-            <w:hideMark/>
-          </w:tcPr>
-          <w:p>
-            <w:r>
-              <w:t>Manages CI/CD workflows and integrates with the Kubernetes cluster for deploying applications.</w:t>
-            </w:r>
-          </w:p>
-        </w:tc>
-        <w:tc>
-          <w:tcPr>
-            <w:tcW w:w="1825" w:type="dxa"/>
-            <w:vAlign w:val="center"/>
-            <w:hideMark/>
-          </w:tcPr>
-          <w:p>
-            <w:r>
-              <w:t>4 vCPUs, 8-16 GB RAM, 200 GB SSD</w:t>
-            </w:r>
-          </w:p>
-        </w:tc>
-      </w:tr>
-      <w:tr>
-        <w:trPr>
-          <w:tblCellSpacing w:w="15" w:type="dxa"/>
-        </w:trPr>
-        <w:tc>
-          <w:tcPr>
-            <w:tcW w:w="1825" w:type="dxa"/>
-            <w:vAlign w:val="center"/>
-            <w:hideMark/>
-          </w:tcPr>
-          <w:p>
-            <w:r>
-              <w:rPr>
-                <w:b/>
-                <w:bCs/>
-              </w:rPr>
-              <w:t>Monitoring Node</w:t>
-            </w:r>
-          </w:p>
-        </w:tc>
-        <w:tc>
-          <w:tcPr>
-            <w:tcW w:w="1840" w:type="dxa"/>
-            <w:vAlign w:val="center"/>
-            <w:hideMark/>
-          </w:tcPr>
-          <w:p>
-            <w:r>
-              <w:t>1</w:t>
-            </w:r>
-          </w:p>
-        </w:tc>
-        <w:tc>
-          <w:tcPr>
-            <w:tcW w:w="1840" w:type="dxa"/>
-            <w:vAlign w:val="center"/>
-            <w:hideMark/>
-          </w:tcPr>
-          <w:p>
-            <w:r>
-              <w:rPr>
-                <w:highlight w:val="yellow"/>
-              </w:rPr>
-              <w:t>uinit-v18-monitoring.sh</w:t>
-            </w:r>
-          </w:p>
-        </w:tc>
-        <w:tc>
-          <w:tcPr>
-            <w:tcW w:w="1840" w:type="dxa"/>
-            <w:vAlign w:val="center"/>
-            <w:hideMark/>
-          </w:tcPr>
-          <w:p>
-            <w:r>
-              <w:t xml:space="preserve">Runs monitoring tools such as Prometheus, Grafana, and the EFK stack (Elasticsearch, </w:t>
-            </w:r>
-            <w:r>
-              <w:lastRenderedPageBreak/>
-              <w:t>Fluentd, Kibana) to offload monitoring workload from the application nodes.</w:t>
-            </w:r>
-          </w:p>
-        </w:tc>
-        <w:tc>
-          <w:tcPr>
-            <w:tcW w:w="1825" w:type="dxa"/>
-            <w:vAlign w:val="center"/>
-            <w:hideMark/>
-          </w:tcPr>
-          <w:p>
-            <w:r>
-              <w:lastRenderedPageBreak/>
-              <w:t>4 vCPUs, 8 GB RAM, 100 GB SSD</w:t>
-            </w:r>
-          </w:p>
-        </w:tc>
-      </w:tr>
-      <w:tr>
-        <w:trPr>
-          <w:tblCellSpacing w:w="15" w:type="dxa"/>
-        </w:trPr>
-        <w:tc>
-          <w:tcPr>
-            <w:tcW w:w="1825" w:type="dxa"/>
-            <w:vAlign w:val="center"/>
-            <w:hideMark/>
-          </w:tcPr>
-          <w:p>
-            <w:r>
-              <w:rPr>
-                <w:b/>
-                <w:bCs/>
-              </w:rPr>
-              <w:t>Storage/Backup Node</w:t>
-            </w:r>
-          </w:p>
-        </w:tc>
-        <w:tc>
-          <w:tcPr>
-            <w:tcW w:w="1840" w:type="dxa"/>
-            <w:vAlign w:val="center"/>
-            <w:hideMark/>
-          </w:tcPr>
-          <w:p>
-            <w:r>
-              <w:t>1</w:t>
-            </w:r>
-          </w:p>
-        </w:tc>
-        <w:tc>
-          <w:tcPr>
-            <w:tcW w:w="1840" w:type="dxa"/>
-            <w:vAlign w:val="center"/>
-            <w:hideMark/>
-          </w:tcPr>
-          <w:p>
-            <w:r>
-              <w:rPr>
-                <w:highlight w:val="yellow"/>
-              </w:rPr>
-              <w:t>uinit-v18-storage-backup.sh</w:t>
-            </w:r>
-          </w:p>
-        </w:tc>
-        <w:tc>
-          <w:tcPr>
-            <w:tcW w:w="1840" w:type="dxa"/>
-            <w:vAlign w:val="center"/>
-            <w:hideMark/>
-          </w:tcPr>
-          <w:p>
-            <w:r>
-              <w:t>Manages storage solutions (NFS/Ceph) and backup services (Velero) for persistent storage and disaster recovery.</w:t>
-            </w:r>
-          </w:p>
-        </w:tc>
-        <w:tc>
-          <w:tcPr>
-            <w:tcW w:w="1825" w:type="dxa"/>
-            <w:vAlign w:val="center"/>
-            <w:hideMark/>
-          </w:tcPr>
-          <w:p>
-            <w:r>
-              <w:t>4 vCPUs, 8 GB RAM, 100 GB SSD</w:t>
-            </w:r>
-          </w:p>
-        </w:tc>
-      </w:tr>
-    </w:tbl>
-    <w:p>
-      <w:r>
-        <w:rPr>
-          <w:noProof/>
-        </w:rPr>
-        <w:pict w14:anchorId="0442B3BD">
-          <v:rect id="_x0000_i1026" alt="" style="width:468pt;height:.05pt;mso-width-percent:0;mso-height-percent:0;mso-width-percent:0;mso-height-percent:0" o:hralign="center" o:hrstd="t" o:hr="t" fillcolor="#a0a0a0" stroked="f"/>
-        </w:pict>
-      </w:r>
-    </w:p>
-    <w:p>
-      <w:pPr>
+        <w:t>Control Plane Nodes</w:t>
+      </w:r>
+      <w:r>
+        <w:t xml:space="preserve"> (3 VMs):</w:t>
+      </w:r>
+    </w:p>
+    <w:p>
+      <w:pPr>
+        <w:numPr>
+          <w:ilvl w:val="1"/>
+          <w:numId w:val="3"/>
+        </w:numPr>
+      </w:pPr>
+      <w:r>
+        <w:t>Each with ETCD and Kubernetes API server, scheduler, and controller-manager components.</w:t>
+      </w:r>
+    </w:p>
+    <w:p>
+      <w:pPr>
+        <w:numPr>
+          <w:ilvl w:val="1"/>
+          <w:numId w:val="3"/>
+        </w:numPr>
+      </w:pPr>
+      <w:r>
+        <w:t>Purpose: Ensures high availability for the Kubernetes control plane.</w:t>
+      </w:r>
+    </w:p>
+    <w:p>
+      <w:pPr>
+        <w:numPr>
+          <w:ilvl w:val="1"/>
+          <w:numId w:val="3"/>
+        </w:numPr>
+      </w:pPr>
+      <w:r>
+        <w:t>Specs: 4 vCPUs, 8 GB RAM, 50 GB SSD.</w:t>
+      </w:r>
+    </w:p>
+    <w:p>
+      <w:pPr>
+        <w:numPr>
+          <w:ilvl w:val="0"/>
+          <w:numId w:val="3"/>
+        </w:numPr>
+      </w:pPr>
+      <w:r>
         <w:rPr>
           <w:b/>
           <w:bCs/>
         </w:rPr>
+        <w:t>Worker Nodes</w:t>
+      </w:r>
+      <w:r>
+        <w:t xml:space="preserve"> (3 VMs, scalable based on workload needs):</w:t>
+      </w:r>
+    </w:p>
+    <w:p>
+      <w:pPr>
+        <w:numPr>
+          <w:ilvl w:val="1"/>
+          <w:numId w:val="3"/>
+        </w:numPr>
+      </w:pPr>
+      <w:r>
+        <w:t>These will run the application pods, handling workloads from the Kubernetes scheduler.</w:t>
+      </w:r>
+    </w:p>
+    <w:p>
+      <w:pPr>
+        <w:numPr>
+          <w:ilvl w:val="1"/>
+          <w:numId w:val="3"/>
+        </w:numPr>
+      </w:pPr>
+      <w:r>
+        <w:t>Purpose: Dedicated to running application pods and scaling as required by workloads.</w:t>
+      </w:r>
+    </w:p>
+    <w:p>
+      <w:pPr>
+        <w:numPr>
+          <w:ilvl w:val="1"/>
+          <w:numId w:val="3"/>
+        </w:numPr>
+      </w:pPr>
+      <w:r>
+        <w:t>Specs: 4 vCPUs, 8 GB RAM, 50 GB SSD (can scale based on application demand).</w:t>
+      </w:r>
+    </w:p>
+    <w:p>
+      <w:pPr>
+        <w:numPr>
+          <w:ilvl w:val="0"/>
+          <w:numId w:val="3"/>
+        </w:numPr>
       </w:pPr>
       <w:r>
         <w:rPr>
           <w:b/>
           <w:bCs/>
         </w:rPr>
-        <w:t>Shell Scripts Overview</w:t>
+        <w:t>Monitoring Server</w:t>
+      </w:r>
+      <w:r>
+        <w:t xml:space="preserve"> (1 VM):</w:t>
+      </w:r>
+    </w:p>
+    <w:p>
+      <w:pPr>
+        <w:numPr>
+          <w:ilvl w:val="1"/>
+          <w:numId w:val="3"/>
+        </w:numPr>
+      </w:pPr>
+      <w:r>
+        <w:t>Runs Prometheus, Grafana, and Alertmanager to monitor the Kubernetes cluster and application workloads.</w:t>
+      </w:r>
+    </w:p>
+    <w:p>
+      <w:pPr>
+        <w:numPr>
+          <w:ilvl w:val="1"/>
+          <w:numId w:val="3"/>
+        </w:numPr>
+      </w:pPr>
+      <w:r>
+        <w:t>Purpose: Observability for metrics and alerting; can include advanced monitoring like Node Exporter.</w:t>
+      </w:r>
+    </w:p>
+    <w:p>
+      <w:pPr>
+        <w:numPr>
+          <w:ilvl w:val="1"/>
+          <w:numId w:val="3"/>
+        </w:numPr>
+      </w:pPr>
+      <w:r>
+        <w:t>Specs: 4 vCPUs, 8 GB RAM, 50 GB SSD.</w:t>
       </w:r>
     </w:p>
     <w:p>
       <w:pPr>
         <w:numPr>
           <w:ilvl w:val="0"/>
-          <w:numId w:val="1"/>
+          <w:numId w:val="3"/>
         </w:numPr>
       </w:pPr>
       <w:r>
@@ -580,14 +197,50 @@
           <w:b/>
           <w:bCs/>
         </w:rPr>
-        <w:t>ubuntu_24_init_k8s_control_plane.sh</w:t>
+        <w:t>Logging and Tracing Server</w:t>
+      </w:r>
+      <w:r>
+        <w:t xml:space="preserve"> (1 VM):</w:t>
       </w:r>
     </w:p>
     <w:p>
       <w:pPr>
         <w:numPr>
           <w:ilvl w:val="1"/>
-          <w:numId w:val="1"/>
+          <w:numId w:val="3"/>
+        </w:numPr>
+      </w:pPr>
+      <w:r>
+        <w:t>Runs Loki, Promtail, and Jaeger for centralized logging and tracing.</w:t>
+      </w:r>
+    </w:p>
+    <w:p>
+      <w:pPr>
+        <w:numPr>
+          <w:ilvl w:val="1"/>
+          <w:numId w:val="3"/>
+        </w:numPr>
+      </w:pPr>
+      <w:r>
+        <w:t>Purpose: Aggregates logs and enables tracing for troubleshooting across the cluster.</w:t>
+      </w:r>
+    </w:p>
+    <w:p>
+      <w:pPr>
+        <w:numPr>
+          <w:ilvl w:val="1"/>
+          <w:numId w:val="3"/>
+        </w:numPr>
+      </w:pPr>
+      <w:r>
+        <w:t>Specs: 4 vCPUs, 8 GB RAM, 50 GB SSD.</w:t>
+      </w:r>
+    </w:p>
+    <w:p>
+      <w:pPr>
+        <w:numPr>
+          <w:ilvl w:val="0"/>
+          <w:numId w:val="3"/>
         </w:numPr>
       </w:pPr>
       <w:r>
@@ -595,17 +248,51 @@
           <w:b/>
           <w:bCs/>
         </w:rPr>
-        <w:t>Purpose</w:t>
-      </w:r>
-      <w:r>
-        <w:t>: Sets up the control-plane nodes for the Kubernetes cluster, includes server hardening, network security, TLS/SSL configurations, Ingress, Horizontal Pod Autoscaling (HPA), Cluster Autoscaler, and disaster recovery (Velero).</w:t>
+        <w:t>GitLab CE Server</w:t>
+      </w:r>
+      <w:r>
+        <w:t xml:space="preserve"> (1 VM):</w:t>
       </w:r>
     </w:p>
     <w:p>
       <w:pPr>
         <w:numPr>
           <w:ilvl w:val="1"/>
-          <w:numId w:val="1"/>
+          <w:numId w:val="3"/>
+        </w:numPr>
+      </w:pPr>
+      <w:r>
+        <w:t>Provides CI/CD pipelines and can integrate with Vault for secrets management.</w:t>
+      </w:r>
+    </w:p>
+    <w:p>
+      <w:pPr>
+        <w:numPr>
+          <w:ilvl w:val="1"/>
+          <w:numId w:val="3"/>
+        </w:numPr>
+      </w:pPr>
+      <w:r>
+        <w:lastRenderedPageBreak/>
+        <w:t>Purpose: Manages CI/CD for application deployment to Kubernetes.</w:t>
+      </w:r>
+    </w:p>
+    <w:p>
+      <w:pPr>
+        <w:numPr>
+          <w:ilvl w:val="1"/>
+          <w:numId w:val="3"/>
+        </w:numPr>
+      </w:pPr>
+      <w:r>
+        <w:t>Specs: 4 vCPUs, 16 GB RAM, 100 GB SSD (storage may need to scale with CI/CD demands).</w:t>
+      </w:r>
+    </w:p>
+    <w:p>
+      <w:pPr>
+        <w:numPr>
+          <w:ilvl w:val="0"/>
+          <w:numId w:val="3"/>
         </w:numPr>
       </w:pPr>
       <w:r>
@@ -613,482 +300,121 @@
           <w:b/>
           <w:bCs/>
         </w:rPr>
-        <w:t>Resource Requirements</w:t>
-      </w:r>
-      <w:r>
-        <w:t>: 3 VMs with 4 vCPUs, 8 GB RAM, and 50 GB SSD each.</w:t>
-      </w:r>
-    </w:p>
-    <w:p>
-      <w:pPr>
-        <w:numPr>
-          <w:ilvl w:val="0"/>
-          <w:numId w:val="1"/>
-        </w:numPr>
-      </w:pPr>
+        <w:t>Secrets Management Server (Vault)</w:t>
+      </w:r>
+      <w:r>
+        <w:t xml:space="preserve"> (1 VM):</w:t>
+      </w:r>
+    </w:p>
+    <w:p>
+      <w:pPr>
+        <w:numPr>
+          <w:ilvl w:val="1"/>
+          <w:numId w:val="3"/>
+        </w:numPr>
+      </w:pPr>
+      <w:r>
+        <w:t>Runs HashiCorp Vault to securely manage sensitive information for applications and CI/CD workflows.</w:t>
+      </w:r>
+    </w:p>
+    <w:p>
+      <w:pPr>
+        <w:numPr>
+          <w:ilvl w:val="1"/>
+          <w:numId w:val="3"/>
+        </w:numPr>
+      </w:pPr>
+      <w:r>
+        <w:t>Purpose: Centralized secrets management for secure access to sensitive data.</w:t>
+      </w:r>
+    </w:p>
+    <w:p>
+      <w:pPr>
+        <w:numPr>
+          <w:ilvl w:val="1"/>
+          <w:numId w:val="3"/>
+        </w:numPr>
+      </w:pPr>
+      <w:r>
+        <w:t>Specs: 4 vCPUs, 8 GB RAM, 50 GB SSD.</w:t>
+      </w:r>
+    </w:p>
+    <w:p>
       <w:r>
         <w:rPr>
           <w:b/>
           <w:bCs/>
         </w:rPr>
-        <w:t>ubuntu_24_init_k8s_worker.sh</w:t>
-      </w:r>
-    </w:p>
-    <w:p>
-      <w:pPr>
-        <w:numPr>
-          <w:ilvl w:val="1"/>
-          <w:numId w:val="1"/>
-        </w:numPr>
-      </w:pPr>
+        <w:t>Optional VM for Backup Storage and Disaster Recovery</w:t>
+      </w:r>
+      <w:r>
+        <w:t xml:space="preserve"> (1 VM):</w:t>
+      </w:r>
+    </w:p>
+    <w:p>
+      <w:pPr>
+        <w:numPr>
+          <w:ilvl w:val="0"/>
+          <w:numId w:val="4"/>
+        </w:numPr>
+      </w:pPr>
+      <w:r>
+        <w:t>Purpose: Stores backups from ETCD and Velero; ideally has expanded storage and high I/O performance.</w:t>
+      </w:r>
+    </w:p>
+    <w:p>
+      <w:pPr>
+        <w:numPr>
+          <w:ilvl w:val="0"/>
+          <w:numId w:val="4"/>
+        </w:numPr>
+      </w:pPr>
+      <w:r>
+        <w:t>Specs: 2 vCPUs, 4 GB RAM, scalable storage (500 GB+ SSD or network-attached storage).</w:t>
+      </w:r>
+    </w:p>
+    <w:p>
       <w:r>
         <w:rPr>
           <w:b/>
           <w:bCs/>
-        </w:rPr>
-        <w:t>Purpose</w:t>
-      </w:r>
-      <w:r>
-        <w:t>: Configures worker nodes to join the Kubernetes cluster with server hardening, network configuration, and scaling settings.</w:t>
-      </w:r>
-    </w:p>
-    <w:p>
-      <w:pPr>
-        <w:numPr>
-          <w:ilvl w:val="1"/>
-          <w:numId w:val="1"/>
-        </w:numPr>
-      </w:pPr>
-      <w:r>
-        <w:rPr>
-          <w:b/>
-          <w:bCs/>
-        </w:rPr>
-        <w:t>Resource Requirements</w:t>
-      </w:r>
-      <w:r>
-        <w:t>: 3 VMs (minimum) with 4 vCPUs, 8 GB RAM, and 100 GB SSD each.</w:t>
-      </w:r>
-    </w:p>
-    <w:p>
-      <w:pPr>
-        <w:numPr>
-          <w:ilvl w:val="0"/>
-          <w:numId w:val="1"/>
-        </w:numPr>
-        <w:rPr>
-          <w:highlight w:val="yellow"/>
-        </w:rPr>
-      </w:pPr>
-      <w:r>
-        <w:rPr>
-          <w:b/>
-          <w:bCs/>
-          <w:highlight w:val="yellow"/>
-        </w:rPr>
-        <w:t>uinit-v18-gitlab-ce.sh</w:t>
-      </w:r>
-    </w:p>
-    <w:p>
-      <w:pPr>
-        <w:numPr>
-          <w:ilvl w:val="1"/>
-          <w:numId w:val="1"/>
-        </w:numPr>
-      </w:pPr>
-      <w:r>
-        <w:rPr>
-          <w:b/>
-          <w:bCs/>
-        </w:rPr>
-        <w:lastRenderedPageBreak/>
-        <w:t>Purpose</w:t>
-      </w:r>
-      <w:r>
-        <w:t>: Sets up GitLab CE for CI/CD integration with the Kubernetes cluster using GitLab Runner, includes server hardening and network configuration.</w:t>
-      </w:r>
-    </w:p>
-    <w:p>
-      <w:pPr>
-        <w:numPr>
-          <w:ilvl w:val="1"/>
-          <w:numId w:val="1"/>
-        </w:numPr>
-      </w:pPr>
-      <w:r>
-        <w:rPr>
-          <w:b/>
-          <w:bCs/>
-        </w:rPr>
-        <w:t>Resource Requirements</w:t>
-      </w:r>
-      <w:r>
-        <w:t>: 1 VM with 4 vCPUs, 8-16 GB RAM, and 200 GB SSD.</w:t>
-      </w:r>
-    </w:p>
-    <w:p>
-      <w:pPr>
-        <w:numPr>
-          <w:ilvl w:val="0"/>
-          <w:numId w:val="1"/>
-        </w:numPr>
-        <w:rPr>
-          <w:highlight w:val="yellow"/>
-        </w:rPr>
-      </w:pPr>
-      <w:r>
-        <w:rPr>
-          <w:b/>
-          <w:bCs/>
-          <w:highlight w:val="yellow"/>
-        </w:rPr>
-        <w:t>uinit-v18-monitoring.sh</w:t>
-      </w:r>
-    </w:p>
-    <w:p>
-      <w:pPr>
-        <w:numPr>
-          <w:ilvl w:val="1"/>
-          <w:numId w:val="1"/>
-        </w:numPr>
-      </w:pPr>
-      <w:r>
-        <w:rPr>
-          <w:b/>
-          <w:bCs/>
-        </w:rPr>
-        <w:t>Purpose</w:t>
-      </w:r>
-      <w:r>
-        <w:t>: Configures a dedicated monitoring VM to run Prometheus, Grafana, EFK stack (Elasticsearch, Fluentd, Kibana), and Alertmanager, ensuring application performance and observability.</w:t>
-      </w:r>
-    </w:p>
-    <w:p>
-      <w:pPr>
-        <w:numPr>
-          <w:ilvl w:val="1"/>
-          <w:numId w:val="1"/>
-        </w:numPr>
-      </w:pPr>
-      <w:r>
-        <w:rPr>
-          <w:b/>
-          <w:bCs/>
-        </w:rPr>
-        <w:t>Resource Requirements</w:t>
-      </w:r>
-      <w:r>
-        <w:t>: 1 VM with 4 vCPUs, 8 GB RAM, and 100 GB SSD.</w:t>
-      </w:r>
-    </w:p>
-    <w:p>
-      <w:pPr>
-        <w:numPr>
-          <w:ilvl w:val="0"/>
-          <w:numId w:val="1"/>
-        </w:numPr>
-        <w:rPr>
-          <w:highlight w:val="yellow"/>
-        </w:rPr>
-      </w:pPr>
-      <w:r>
-        <w:rPr>
-          <w:b/>
-          <w:bCs/>
-          <w:highlight w:val="yellow"/>
-        </w:rPr>
-        <w:t>uinit-v18-storage-backup.sh</w:t>
-      </w:r>
-    </w:p>
-    <w:p>
-      <w:pPr>
-        <w:numPr>
-          <w:ilvl w:val="1"/>
-          <w:numId w:val="1"/>
-        </w:numPr>
-      </w:pPr>
-      <w:r>
-        <w:rPr>
-          <w:b/>
-          <w:bCs/>
-        </w:rPr>
-        <w:t>Purpose</w:t>
-      </w:r>
-      <w:r>
-        <w:t>: Sets up storage (NFS or Ceph) and backup services (Velero) for persistent storage and disaster recovery, isolating storage and backup workloads from the application nodes.</w:t>
-      </w:r>
-    </w:p>
-    <w:p>
-      <w:pPr>
-        <w:numPr>
-          <w:ilvl w:val="1"/>
-          <w:numId w:val="1"/>
-        </w:numPr>
-      </w:pPr>
-      <w:r>
-        <w:rPr>
-          <w:b/>
-          <w:bCs/>
-        </w:rPr>
-        <w:t>Resource Requirements</w:t>
-      </w:r>
-      <w:r>
-        <w:t>: 1 VM with 4 vCPUs, 8 GB RAM, and 100 GB SSD.</w:t>
-      </w:r>
-    </w:p>
-    <w:p>
-      <w:r>
-        <w:rPr>
           <w:noProof/>
         </w:rPr>
-        <w:pict w14:anchorId="0DF607BF">
+        <w:pict w14:anchorId="3C3A3C70">
           <v:rect id="_x0000_i1025" alt="" style="width:468pt;height:.05pt;mso-width-percent:0;mso-height-percent:0;mso-width-percent:0;mso-height-percent:0" o:hralign="center" o:hrstd="t" o:hr="t" fillcolor="#a0a0a0" stroked="f"/>
         </w:pict>
       </w:r>
     </w:p>
     <w:p>
-      <w:pPr>
-        <w:rPr>
-          <w:b/>
-          <w:bCs/>
-        </w:rPr>
-      </w:pPr>
-      <w:r>
-        <w:rPr>
-          <w:b/>
-          <w:bCs/>
-        </w:rPr>
-        <w:t>Important Considerations for Setup</w:t>
+      <w:r>
+        <w:t>Summary</w:t>
       </w:r>
     </w:p>
     <w:p>
       <w:pPr>
         <w:numPr>
           <w:ilvl w:val="0"/>
-          <w:numId w:val="2"/>
-        </w:numPr>
-      </w:pPr>
-      <w:r>
-        <w:rPr>
-          <w:b/>
-          <w:bCs/>
-        </w:rPr>
-        <w:t>Network Setup</w:t>
-      </w:r>
-      <w:r>
-        <w:t>:</w:t>
-      </w:r>
-    </w:p>
-    <w:p>
-      <w:pPr>
-        <w:numPr>
-          <w:ilvl w:val="1"/>
-          <w:numId w:val="2"/>
-        </w:numPr>
-      </w:pPr>
-      <w:r>
-        <w:t>Ensure reliable network connections with low latency and high throughput, especially between control-plane nodes for etcd and API server communication.</w:t>
-      </w:r>
-    </w:p>
-    <w:p>
-      <w:pPr>
-        <w:numPr>
-          <w:ilvl w:val="1"/>
-          <w:numId w:val="2"/>
-        </w:numPr>
-      </w:pPr>
-      <w:r>
-        <w:t>Implement network policies in Kubernetes for secure pod-to-pod and pod-to-external traffic management.</w:t>
+          <w:numId w:val="5"/>
+        </w:numPr>
+      </w:pPr>
+      <w:r>
+        <w:t>Core Setup: 10 VMs (3 control planes, 3 workers, 1 monitoring, 1 logging, 1 GitLab CE, 1 Vault).</w:t>
       </w:r>
     </w:p>
     <w:p>
       <w:pPr>
         <w:numPr>
           <w:ilvl w:val="0"/>
-          <w:numId w:val="2"/>
-        </w:numPr>
-      </w:pPr>
-      <w:r>
-        <w:rPr>
-          <w:b/>
-          <w:bCs/>
-        </w:rPr>
-        <w:t>TLS/SSL Certificates</w:t>
-      </w:r>
-      <w:r>
-        <w:t>:</w:t>
-      </w:r>
-    </w:p>
-    <w:p>
-      <w:pPr>
-        <w:numPr>
-          <w:ilvl w:val="1"/>
-          <w:numId w:val="2"/>
-        </w:numPr>
-      </w:pPr>
-      <w:r>
-        <w:t>Generate and configure TLS/SSL certificates for Ingress controllers and GitLab CE. For production, use trusted certificates (e.g., Let’s Encrypt) instead of self-signed certificates.</w:t>
-      </w:r>
-    </w:p>
-    <w:p>
-      <w:pPr>
-        <w:numPr>
-          <w:ilvl w:val="0"/>
-          <w:numId w:val="2"/>
-        </w:numPr>
-      </w:pPr>
-      <w:r>
-        <w:rPr>
-          <w:b/>
-          <w:bCs/>
-        </w:rPr>
-        <w:t>Resource Monitoring and Scaling</w:t>
-      </w:r>
-      <w:r>
-        <w:t>:</w:t>
-      </w:r>
-    </w:p>
-    <w:p>
-      <w:pPr>
-        <w:numPr>
-          <w:ilvl w:val="1"/>
-          <w:numId w:val="2"/>
-        </w:numPr>
-      </w:pPr>
-      <w:r>
-        <w:t>Use Prometheus and Grafana for monitoring and configure Alertmanager for alerting on resource bottlenecks and failures.</w:t>
-      </w:r>
-    </w:p>
-    <w:p>
-      <w:pPr>
-        <w:numPr>
-          <w:ilvl w:val="1"/>
-          <w:numId w:val="2"/>
-        </w:numPr>
-      </w:pPr>
-      <w:r>
-        <w:lastRenderedPageBreak/>
-        <w:t>Set up Horizontal Pod Autoscaling (HPA) to adjust pod count automatically based on CPU and memory usage.</w:t>
-      </w:r>
-    </w:p>
-    <w:p>
-      <w:pPr>
-        <w:numPr>
-          <w:ilvl w:val="1"/>
-          <w:numId w:val="2"/>
-        </w:numPr>
-      </w:pPr>
-      <w:r>
-        <w:t>Configure the Cluster Autoscaler to dynamically add or remove worker nodes based on workload changes.</w:t>
-      </w:r>
-    </w:p>
-    <w:p>
-      <w:pPr>
-        <w:numPr>
-          <w:ilvl w:val="0"/>
-          <w:numId w:val="2"/>
-        </w:numPr>
-      </w:pPr>
-      <w:r>
-        <w:rPr>
-          <w:b/>
-          <w:bCs/>
-        </w:rPr>
-        <w:t>Security Enhancements</w:t>
-      </w:r>
-      <w:r>
-        <w:t>:</w:t>
-      </w:r>
-    </w:p>
-    <w:p>
-      <w:pPr>
-        <w:numPr>
-          <w:ilvl w:val="1"/>
-          <w:numId w:val="2"/>
-        </w:numPr>
-      </w:pPr>
-      <w:r>
-        <w:t>Apply server hardening measures across all VMs, including SSH hardening, firewall rules (UFW), and kernel-level security configurations (e.g., sysctl).</w:t>
-      </w:r>
-    </w:p>
-    <w:p>
-      <w:pPr>
-        <w:numPr>
-          <w:ilvl w:val="1"/>
-          <w:numId w:val="2"/>
-        </w:numPr>
-      </w:pPr>
-      <w:r>
-        <w:t>Use Open Policy Agent (OPA) or Kubernetes Pod Security Policies (PSP) to enforce security standards for workloads.</w:t>
-      </w:r>
-    </w:p>
-    <w:p>
-      <w:pPr>
-        <w:numPr>
-          <w:ilvl w:val="0"/>
-          <w:numId w:val="2"/>
-        </w:numPr>
-      </w:pPr>
-      <w:r>
-        <w:rPr>
-          <w:b/>
-          <w:bCs/>
-        </w:rPr>
-        <w:t>Disaster Recovery and Backup</w:t>
-      </w:r>
-      <w:r>
-        <w:t>:</w:t>
-      </w:r>
-    </w:p>
-    <w:p>
-      <w:pPr>
-        <w:numPr>
-          <w:ilvl w:val="1"/>
-          <w:numId w:val="2"/>
-        </w:numPr>
-      </w:pPr>
-      <w:r>
-        <w:t>Set up Velero on the storage/backup VM for cluster state and application backups, ensuring recovery capabilities in case of failures.</w:t>
-      </w:r>
-    </w:p>
-    <w:p>
-      <w:pPr>
-        <w:numPr>
-          <w:ilvl w:val="1"/>
-          <w:numId w:val="2"/>
-        </w:numPr>
-      </w:pPr>
-      <w:r>
-        <w:t>Automate database and critical application backup processes.</w:t>
-      </w:r>
-    </w:p>
-    <w:p>
-      <w:pPr>
-        <w:numPr>
-          <w:ilvl w:val="0"/>
-          <w:numId w:val="2"/>
-        </w:numPr>
-      </w:pPr>
-      <w:r>
-        <w:rPr>
-          <w:b/>
-          <w:bCs/>
-        </w:rPr>
-        <w:t>Scaling Recommendations</w:t>
-      </w:r>
-      <w:r>
-        <w:t>:</w:t>
-      </w:r>
-    </w:p>
-    <w:p>
-      <w:pPr>
-        <w:numPr>
-          <w:ilvl w:val="1"/>
-          <w:numId w:val="2"/>
-        </w:numPr>
-      </w:pPr>
-      <w:r>
-        <w:t>Begin with the 9 VM configuration and monitor performance, scaling worker nodes and adding more VMs as application and cluster load grows.</w:t>
+          <w:numId w:val="5"/>
+        </w:numPr>
+      </w:pPr>
+      <w:r>
+        <w:t>Optional for Backup: 1 additional VM for off-cluster storage.</w:t>
+      </w:r>
+    </w:p>
+    <w:p>
+      <w:r>
+        <w:t>This layout ensures redundancy, high availability, security, and observability, scalable to production needs.</w:t>
       </w:r>
     </w:p>
     <w:p/>
@@ -1105,6 +431,304 @@
 <file path=word/numbering.xml><?xml version="1.0" encoding="utf-8"?>
 <w:numbering xmlns:wpc="http://schemas.microsoft.com/office/word/2010/wordprocessingCanvas" xmlns:cx="http://schemas.microsoft.com/office/drawing/2014/chartex" xmlns:cx1="http://schemas.microsoft.com/office/drawing/2015/9/8/chartex" xmlns:cx2="http://schemas.microsoft.com/office/drawing/2015/10/21/chartex" xmlns:cx3="http://schemas.microsoft.com/office/drawing/2016/5/9/chartex" xmlns:cx4="http://schemas.microsoft.com/office/drawing/2016/5/10/chartex" xmlns:cx5="http://schemas.microsoft.com/office/drawing/2016/5/11/chartex" xmlns:cx6="http://schemas.microsoft.com/office/drawing/2016/5/12/chartex" xmlns:cx7="http://schemas.microsoft.com/office/drawing/2016/5/13/chartex" xmlns:cx8="http://schemas.microsoft.com/office/drawing/2016/5/14/chartex" xmlns:mc="http://schemas.openxmlformats.org/markup-compatibility/2006" xmlns:aink="http://schemas.microsoft.com/office/drawing/2016/ink" xmlns:am3d="http://schemas.microsoft.com/office/drawing/2017/model3d" xmlns:o="urn:schemas-microsoft-com:office:office" xmlns:oel="http://schemas.microsoft.com/office/2019/extlst" xmlns:r="http://schemas.openxmlformats.org/officeDocument/2006/relationships" xmlns:m="http://schemas.openxmlformats.org/officeDocument/2006/math" xmlns:v="urn:schemas-microsoft-com:vml" xmlns:wp14="http://schemas.microsoft.com/office/word/2010/wordprocessingDrawing" xmlns:wp="http://schemas.openxmlformats.org/drawingml/2006/wordprocessingDrawing" xmlns:w10="urn:schemas-microsoft-com:office:word" xmlns:w="http://schemas.openxmlformats.org/wordprocessingml/2006/main" xmlns:w14="http://schemas.microsoft.com/office/word/2010/wordml" xmlns:w15="http://schemas.microsoft.com/office/word/2012/wordml" xmlns:w16cex="http://schemas.microsoft.com/office/word/2018/wordml/cex" xmlns:w16cid="http://schemas.microsoft.com/office/word/2016/wordml/cid" xmlns:w16="http://schemas.microsoft.com/office/word/2018/wordml" xmlns:w16du="http://schemas.microsoft.com/office/word/2023/wordml/word16du" xmlns:w16sdtdh="http://schemas.microsoft.com/office/word/2020/wordml/sdtdatahash" xmlns:w16se="http://schemas.microsoft.com/office/word/2015/wordml/symex" xmlns:wpg="http://schemas.microsoft.com/office/word/2010/wordprocessingGroup" xmlns:wpi="http://schemas.microsoft.com/office/word/2010/wordprocessingInk" xmlns:wne="http://schemas.microsoft.com/office/word/2006/wordml" xmlns:wps="http://schemas.microsoft.com/office/word/2010/wordprocessingShape" mc:Ignorable="w14 w15 w16se w16cid w16 w16cex w16sdtdh w16du wp14">
   <w:abstractNum w:abstractNumId="0" w15:restartNumberingAfterBreak="0">
+    <w:nsid w:val="10D44621"/>
+    <w:multiLevelType w:val="multilevel"/>
+    <w:tmpl w:val="4B2EA896"/>
+    <w:lvl w:ilvl="0">
+      <w:start w:val="1"/>
+      <w:numFmt w:val="bullet"/>
+      <w:lvlText w:val=""/>
+      <w:lvlJc w:val="left"/>
+      <w:pPr>
+        <w:tabs>
+          <w:tab w:val="num" w:pos="720"/>
+        </w:tabs>
+        <w:ind w:left="720" w:hanging="360"/>
+      </w:pPr>
+      <w:rPr>
+        <w:rFonts w:ascii="Symbol" w:hAnsi="Symbol" w:hint="default"/>
+        <w:sz w:val="20"/>
+      </w:rPr>
+    </w:lvl>
+    <w:lvl w:ilvl="1" w:tentative="1">
+      <w:start w:val="1"/>
+      <w:numFmt w:val="bullet"/>
+      <w:lvlText w:val="o"/>
+      <w:lvlJc w:val="left"/>
+      <w:pPr>
+        <w:tabs>
+          <w:tab w:val="num" w:pos="1440"/>
+        </w:tabs>
+        <w:ind w:left="1440" w:hanging="360"/>
+      </w:pPr>
+      <w:rPr>
+        <w:rFonts w:ascii="Courier New" w:hAnsi="Courier New" w:hint="default"/>
+        <w:sz w:val="20"/>
+      </w:rPr>
+    </w:lvl>
+    <w:lvl w:ilvl="2" w:tentative="1">
+      <w:start w:val="1"/>
+      <w:numFmt w:val="bullet"/>
+      <w:lvlText w:val=""/>
+      <w:lvlJc w:val="left"/>
+      <w:pPr>
+        <w:tabs>
+          <w:tab w:val="num" w:pos="2160"/>
+        </w:tabs>
+        <w:ind w:left="2160" w:hanging="360"/>
+      </w:pPr>
+      <w:rPr>
+        <w:rFonts w:ascii="Wingdings" w:hAnsi="Wingdings" w:hint="default"/>
+        <w:sz w:val="20"/>
+      </w:rPr>
+    </w:lvl>
+    <w:lvl w:ilvl="3" w:tentative="1">
+      <w:start w:val="1"/>
+      <w:numFmt w:val="bullet"/>
+      <w:lvlText w:val=""/>
+      <w:lvlJc w:val="left"/>
+      <w:pPr>
+        <w:tabs>
+          <w:tab w:val="num" w:pos="2880"/>
+        </w:tabs>
+        <w:ind w:left="2880" w:hanging="360"/>
+      </w:pPr>
+      <w:rPr>
+        <w:rFonts w:ascii="Wingdings" w:hAnsi="Wingdings" w:hint="default"/>
+        <w:sz w:val="20"/>
+      </w:rPr>
+    </w:lvl>
+    <w:lvl w:ilvl="4" w:tentative="1">
+      <w:start w:val="1"/>
+      <w:numFmt w:val="bullet"/>
+      <w:lvlText w:val=""/>
+      <w:lvlJc w:val="left"/>
+      <w:pPr>
+        <w:tabs>
+          <w:tab w:val="num" w:pos="3600"/>
+        </w:tabs>
+        <w:ind w:left="3600" w:hanging="360"/>
+      </w:pPr>
+      <w:rPr>
+        <w:rFonts w:ascii="Wingdings" w:hAnsi="Wingdings" w:hint="default"/>
+        <w:sz w:val="20"/>
+      </w:rPr>
+    </w:lvl>
+    <w:lvl w:ilvl="5" w:tentative="1">
+      <w:start w:val="1"/>
+      <w:numFmt w:val="bullet"/>
+      <w:lvlText w:val=""/>
+      <w:lvlJc w:val="left"/>
+      <w:pPr>
+        <w:tabs>
+          <w:tab w:val="num" w:pos="4320"/>
+        </w:tabs>
+        <w:ind w:left="4320" w:hanging="360"/>
+      </w:pPr>
+      <w:rPr>
+        <w:rFonts w:ascii="Wingdings" w:hAnsi="Wingdings" w:hint="default"/>
+        <w:sz w:val="20"/>
+      </w:rPr>
+    </w:lvl>
+    <w:lvl w:ilvl="6" w:tentative="1">
+      <w:start w:val="1"/>
+      <w:numFmt w:val="bullet"/>
+      <w:lvlText w:val=""/>
+      <w:lvlJc w:val="left"/>
+      <w:pPr>
+        <w:tabs>
+          <w:tab w:val="num" w:pos="5040"/>
+        </w:tabs>
+        <w:ind w:left="5040" w:hanging="360"/>
+      </w:pPr>
+      <w:rPr>
+        <w:rFonts w:ascii="Wingdings" w:hAnsi="Wingdings" w:hint="default"/>
+        <w:sz w:val="20"/>
+      </w:rPr>
+    </w:lvl>
+    <w:lvl w:ilvl="7" w:tentative="1">
+      <w:start w:val="1"/>
+      <w:numFmt w:val="bullet"/>
+      <w:lvlText w:val=""/>
+      <w:lvlJc w:val="left"/>
+      <w:pPr>
+        <w:tabs>
+          <w:tab w:val="num" w:pos="5760"/>
+        </w:tabs>
+        <w:ind w:left="5760" w:hanging="360"/>
+      </w:pPr>
+      <w:rPr>
+        <w:rFonts w:ascii="Wingdings" w:hAnsi="Wingdings" w:hint="default"/>
+        <w:sz w:val="20"/>
+      </w:rPr>
+    </w:lvl>
+    <w:lvl w:ilvl="8" w:tentative="1">
+      <w:start w:val="1"/>
+      <w:numFmt w:val="bullet"/>
+      <w:lvlText w:val=""/>
+      <w:lvlJc w:val="left"/>
+      <w:pPr>
+        <w:tabs>
+          <w:tab w:val="num" w:pos="6480"/>
+        </w:tabs>
+        <w:ind w:left="6480" w:hanging="360"/>
+      </w:pPr>
+      <w:rPr>
+        <w:rFonts w:ascii="Wingdings" w:hAnsi="Wingdings" w:hint="default"/>
+        <w:sz w:val="20"/>
+      </w:rPr>
+    </w:lvl>
+  </w:abstractNum>
+  <w:abstractNum w:abstractNumId="1" w15:restartNumberingAfterBreak="0">
+    <w:nsid w:val="15EC3416"/>
+    <w:multiLevelType w:val="multilevel"/>
+    <w:tmpl w:val="DC30B146"/>
+    <w:lvl w:ilvl="0">
+      <w:start w:val="1"/>
+      <w:numFmt w:val="bullet"/>
+      <w:lvlText w:val=""/>
+      <w:lvlJc w:val="left"/>
+      <w:pPr>
+        <w:tabs>
+          <w:tab w:val="num" w:pos="720"/>
+        </w:tabs>
+        <w:ind w:left="720" w:hanging="360"/>
+      </w:pPr>
+      <w:rPr>
+        <w:rFonts w:ascii="Symbol" w:hAnsi="Symbol" w:hint="default"/>
+        <w:sz w:val="20"/>
+      </w:rPr>
+    </w:lvl>
+    <w:lvl w:ilvl="1" w:tentative="1">
+      <w:start w:val="1"/>
+      <w:numFmt w:val="bullet"/>
+      <w:lvlText w:val="o"/>
+      <w:lvlJc w:val="left"/>
+      <w:pPr>
+        <w:tabs>
+          <w:tab w:val="num" w:pos="1440"/>
+        </w:tabs>
+        <w:ind w:left="1440" w:hanging="360"/>
+      </w:pPr>
+      <w:rPr>
+        <w:rFonts w:ascii="Courier New" w:hAnsi="Courier New" w:hint="default"/>
+        <w:sz w:val="20"/>
+      </w:rPr>
+    </w:lvl>
+    <w:lvl w:ilvl="2" w:tentative="1">
+      <w:start w:val="1"/>
+      <w:numFmt w:val="bullet"/>
+      <w:lvlText w:val=""/>
+      <w:lvlJc w:val="left"/>
+      <w:pPr>
+        <w:tabs>
+          <w:tab w:val="num" w:pos="2160"/>
+        </w:tabs>
+        <w:ind w:left="2160" w:hanging="360"/>
+      </w:pPr>
+      <w:rPr>
+        <w:rFonts w:ascii="Wingdings" w:hAnsi="Wingdings" w:hint="default"/>
+        <w:sz w:val="20"/>
+      </w:rPr>
+    </w:lvl>
+    <w:lvl w:ilvl="3" w:tentative="1">
+      <w:start w:val="1"/>
+      <w:numFmt w:val="bullet"/>
+      <w:lvlText w:val=""/>
+      <w:lvlJc w:val="left"/>
+      <w:pPr>
+        <w:tabs>
+          <w:tab w:val="num" w:pos="2880"/>
+        </w:tabs>
+        <w:ind w:left="2880" w:hanging="360"/>
+      </w:pPr>
+      <w:rPr>
+        <w:rFonts w:ascii="Wingdings" w:hAnsi="Wingdings" w:hint="default"/>
+        <w:sz w:val="20"/>
+      </w:rPr>
+    </w:lvl>
+    <w:lvl w:ilvl="4" w:tentative="1">
+      <w:start w:val="1"/>
+      <w:numFmt w:val="bullet"/>
+      <w:lvlText w:val=""/>
+      <w:lvlJc w:val="left"/>
+      <w:pPr>
+        <w:tabs>
+          <w:tab w:val="num" w:pos="3600"/>
+        </w:tabs>
+        <w:ind w:left="3600" w:hanging="360"/>
+      </w:pPr>
+      <w:rPr>
+        <w:rFonts w:ascii="Wingdings" w:hAnsi="Wingdings" w:hint="default"/>
+        <w:sz w:val="20"/>
+      </w:rPr>
+    </w:lvl>
+    <w:lvl w:ilvl="5" w:tentative="1">
+      <w:start w:val="1"/>
+      <w:numFmt w:val="bullet"/>
+      <w:lvlText w:val=""/>
+      <w:lvlJc w:val="left"/>
+      <w:pPr>
+        <w:tabs>
+          <w:tab w:val="num" w:pos="4320"/>
+        </w:tabs>
+        <w:ind w:left="4320" w:hanging="360"/>
+      </w:pPr>
+      <w:rPr>
+        <w:rFonts w:ascii="Wingdings" w:hAnsi="Wingdings" w:hint="default"/>
+        <w:sz w:val="20"/>
+      </w:rPr>
+    </w:lvl>
+    <w:lvl w:ilvl="6" w:tentative="1">
+      <w:start w:val="1"/>
+      <w:numFmt w:val="bullet"/>
+      <w:lvlText w:val=""/>
+      <w:lvlJc w:val="left"/>
+      <w:pPr>
+        <w:tabs>
+          <w:tab w:val="num" w:pos="5040"/>
+        </w:tabs>
+        <w:ind w:left="5040" w:hanging="360"/>
+      </w:pPr>
+      <w:rPr>
+        <w:rFonts w:ascii="Wingdings" w:hAnsi="Wingdings" w:hint="default"/>
+        <w:sz w:val="20"/>
+      </w:rPr>
+    </w:lvl>
+    <w:lvl w:ilvl="7" w:tentative="1">
+      <w:start w:val="1"/>
+      <w:numFmt w:val="bullet"/>
+      <w:lvlText w:val=""/>
+      <w:lvlJc w:val="left"/>
+      <w:pPr>
+        <w:tabs>
+          <w:tab w:val="num" w:pos="5760"/>
+        </w:tabs>
+        <w:ind w:left="5760" w:hanging="360"/>
+      </w:pPr>
+      <w:rPr>
+        <w:rFonts w:ascii="Wingdings" w:hAnsi="Wingdings" w:hint="default"/>
+        <w:sz w:val="20"/>
+      </w:rPr>
+    </w:lvl>
+    <w:lvl w:ilvl="8" w:tentative="1">
+      <w:start w:val="1"/>
+      <w:numFmt w:val="bullet"/>
+      <w:lvlText w:val=""/>
+      <w:lvlJc w:val="left"/>
+      <w:pPr>
+        <w:tabs>
+          <w:tab w:val="num" w:pos="6480"/>
+        </w:tabs>
+        <w:ind w:left="6480" w:hanging="360"/>
+      </w:pPr>
+      <w:rPr>
+        <w:rFonts w:ascii="Wingdings" w:hAnsi="Wingdings" w:hint="default"/>
+        <w:sz w:val="20"/>
+      </w:rPr>
+    </w:lvl>
+  </w:abstractNum>
+  <w:abstractNum w:abstractNumId="2" w15:restartNumberingAfterBreak="0">
     <w:nsid w:val="417D16C0"/>
     <w:multiLevelType w:val="multilevel"/>
     <w:tmpl w:val="DC2E72D8"/>
@@ -1221,7 +845,124 @@
       </w:pPr>
     </w:lvl>
   </w:abstractNum>
-  <w:abstractNum w:abstractNumId="1" w15:restartNumberingAfterBreak="0">
+  <w:abstractNum w:abstractNumId="3" w15:restartNumberingAfterBreak="0">
+    <w:nsid w:val="6F543F84"/>
+    <w:multiLevelType w:val="multilevel"/>
+    <w:tmpl w:val="E81653E8"/>
+    <w:lvl w:ilvl="0">
+      <w:start w:val="1"/>
+      <w:numFmt w:val="decimal"/>
+      <w:lvlText w:val="%1."/>
+      <w:lvlJc w:val="left"/>
+      <w:pPr>
+        <w:tabs>
+          <w:tab w:val="num" w:pos="720"/>
+        </w:tabs>
+        <w:ind w:left="720" w:hanging="360"/>
+      </w:pPr>
+    </w:lvl>
+    <w:lvl w:ilvl="1">
+      <w:start w:val="1"/>
+      <w:numFmt w:val="bullet"/>
+      <w:lvlText w:val="o"/>
+      <w:lvlJc w:val="left"/>
+      <w:pPr>
+        <w:tabs>
+          <w:tab w:val="num" w:pos="1440"/>
+        </w:tabs>
+        <w:ind w:left="1440" w:hanging="360"/>
+      </w:pPr>
+      <w:rPr>
+        <w:rFonts w:ascii="Courier New" w:hAnsi="Courier New" w:hint="default"/>
+        <w:sz w:val="20"/>
+      </w:rPr>
+    </w:lvl>
+    <w:lvl w:ilvl="2" w:tentative="1">
+      <w:start w:val="1"/>
+      <w:numFmt w:val="decimal"/>
+      <w:lvlText w:val="%3."/>
+      <w:lvlJc w:val="left"/>
+      <w:pPr>
+        <w:tabs>
+          <w:tab w:val="num" w:pos="2160"/>
+        </w:tabs>
+        <w:ind w:left="2160" w:hanging="360"/>
+      </w:pPr>
+    </w:lvl>
+    <w:lvl w:ilvl="3" w:tentative="1">
+      <w:start w:val="1"/>
+      <w:numFmt w:val="decimal"/>
+      <w:lvlText w:val="%4."/>
+      <w:lvlJc w:val="left"/>
+      <w:pPr>
+        <w:tabs>
+          <w:tab w:val="num" w:pos="2880"/>
+        </w:tabs>
+        <w:ind w:left="2880" w:hanging="360"/>
+      </w:pPr>
+    </w:lvl>
+    <w:lvl w:ilvl="4" w:tentative="1">
+      <w:start w:val="1"/>
+      <w:numFmt w:val="decimal"/>
+      <w:lvlText w:val="%5."/>
+      <w:lvlJc w:val="left"/>
+      <w:pPr>
+        <w:tabs>
+          <w:tab w:val="num" w:pos="3600"/>
+        </w:tabs>
+        <w:ind w:left="3600" w:hanging="360"/>
+      </w:pPr>
+    </w:lvl>
+    <w:lvl w:ilvl="5" w:tentative="1">
+      <w:start w:val="1"/>
+      <w:numFmt w:val="decimal"/>
+      <w:lvlText w:val="%6."/>
+      <w:lvlJc w:val="left"/>
+      <w:pPr>
+        <w:tabs>
+          <w:tab w:val="num" w:pos="4320"/>
+        </w:tabs>
+        <w:ind w:left="4320" w:hanging="360"/>
+      </w:pPr>
+    </w:lvl>
+    <w:lvl w:ilvl="6" w:tentative="1">
+      <w:start w:val="1"/>
+      <w:numFmt w:val="decimal"/>
+      <w:lvlText w:val="%7."/>
+      <w:lvlJc w:val="left"/>
+      <w:pPr>
+        <w:tabs>
+          <w:tab w:val="num" w:pos="5040"/>
+        </w:tabs>
+        <w:ind w:left="5040" w:hanging="360"/>
+      </w:pPr>
+    </w:lvl>
+    <w:lvl w:ilvl="7" w:tentative="1">
+      <w:start w:val="1"/>
+      <w:numFmt w:val="decimal"/>
+      <w:lvlText w:val="%8."/>
+      <w:lvlJc w:val="left"/>
+      <w:pPr>
+        <w:tabs>
+          <w:tab w:val="num" w:pos="5760"/>
+        </w:tabs>
+        <w:ind w:left="5760" w:hanging="360"/>
+      </w:pPr>
+    </w:lvl>
+    <w:lvl w:ilvl="8" w:tentative="1">
+      <w:start w:val="1"/>
+      <w:numFmt w:val="decimal"/>
+      <w:lvlText w:val="%9."/>
+      <w:lvlJc w:val="left"/>
+      <w:pPr>
+        <w:tabs>
+          <w:tab w:val="num" w:pos="6480"/>
+        </w:tabs>
+        <w:ind w:left="6480" w:hanging="360"/>
+      </w:pPr>
+    </w:lvl>
+  </w:abstractNum>
+  <w:abstractNum w:abstractNumId="4" w15:restartNumberingAfterBreak="0">
     <w:nsid w:val="766E32A3"/>
     <w:multiLevelType w:val="multilevel"/>
     <w:tmpl w:val="B69E4B7C"/>
@@ -1339,10 +1080,19 @@
     </w:lvl>
   </w:abstractNum>
   <w:num w:numId="1" w16cid:durableId="674454031">
-    <w:abstractNumId w:val="1"/>
+    <w:abstractNumId w:val="4"/>
   </w:num>
   <w:num w:numId="2" w16cid:durableId="558787245">
+    <w:abstractNumId w:val="2"/>
+  </w:num>
+  <w:num w:numId="3" w16cid:durableId="718826396">
+    <w:abstractNumId w:val="3"/>
+  </w:num>
+  <w:num w:numId="4" w16cid:durableId="11611008">
     <w:abstractNumId w:val="0"/>
+  </w:num>
+  <w:num w:numId="5" w16cid:durableId="542258296">
+    <w:abstractNumId w:val="1"/>
   </w:num>
 </w:numbering>
 </file>

</xml_diff>